<commit_message>
final final 1 commit
</commit_message>
<xml_diff>
--- a/Assignment 3.docx
+++ b/Assignment 3.docx
@@ -875,7 +875,21 @@
         <w:rPr>
           <w:color w:val="000000"/>
         </w:rPr>
-        <w:t>of the variance, while the model with explained 6.07% less. Since the summary statistics show that the model with the random slope explains more variance, this could be because more of the variance is accounted for individual participant differences, instead of an overall effect.</w:t>
+        <w:t>of the variance, while the model with explained 6.07% less. Since the summary statistics show that the model with the random slope explains more variance, this</w:t>
+      </w:r>
+      <w:r>
+        <w:rPr>
+          <w:color w:val="000000"/>
+        </w:rPr>
+        <w:t xml:space="preserve"> decrease</w:t>
+      </w:r>
+      <w:bookmarkStart w:id="0" w:name="_GoBack"/>
+      <w:bookmarkEnd w:id="0"/>
+      <w:r>
+        <w:rPr>
+          <w:color w:val="000000"/>
+        </w:rPr>
+        <w:t xml:space="preserve"> could be because more of the variance is accounted for individual participant differences, instead of an overall effect.</w:t>
       </w:r>
     </w:p>
     <w:p>
@@ -1190,88 +1204,103 @@
         <w:t xml:space="preserve">had an AIC = </w:t>
       </w:r>
       <w:r>
-        <w:t xml:space="preserve">10561.75 </w:t>
+        <w:t>10498.33</w:t>
+      </w:r>
+      <w:r>
+        <w:t xml:space="preserve"> </w:t>
       </w:r>
       <w:r>
         <w:t>and BIC =</w:t>
       </w:r>
       <w:r>
-        <w:t xml:space="preserve"> 10593</w:t>
-      </w:r>
-      <w:r>
+        <w:t xml:space="preserve"> </w:t>
+      </w:r>
+      <w:r>
+        <w:t>10542.81</w:t>
+      </w:r>
+      <w:r>
+        <w:t xml:space="preserve">. </w:t>
+      </w:r>
+      <w:r>
+        <w:t xml:space="preserve">The AIC and BIC values were lower for the model with </w:t>
+      </w:r>
+      <w:r>
+        <w:t>the added fixed effects of neuroticism</w:t>
+      </w:r>
+      <w:r>
+        <w:t xml:space="preserve"> and the Bayes’ factor was larger than 100, suggesting decisive evidence for this model. </w:t>
+      </w:r>
+      <w:r>
+        <w:t xml:space="preserve">The predicted differences between the two models was 1.406, which is a large amount given the range of the scale. </w:t>
+      </w:r>
+      <w:r>
+        <w:t>This suggests that including neuroticism in the model increases the model fit.</w:t>
+      </w:r>
+      <w:r>
+        <w:rPr>
+          <w:color w:val="000000"/>
+        </w:rPr>
+        <w:t xml:space="preserve"> </w:t>
+      </w:r>
+      <w:r>
+        <w:rPr>
+          <w:color w:val="000000"/>
+        </w:rPr>
+        <w:t>The model with</w:t>
+      </w:r>
+      <w:r>
+        <w:rPr>
+          <w:color w:val="000000"/>
+        </w:rPr>
+        <w:t xml:space="preserve">out </w:t>
+      </w:r>
+      <w:r>
+        <w:rPr>
+          <w:color w:val="000000"/>
+        </w:rPr>
+        <w:t xml:space="preserve">neuroticism as a fixed effect </w:t>
+      </w:r>
+      <w:r>
+        <w:rPr>
+          <w:color w:val="000000"/>
+        </w:rPr>
+        <w:t>explain</w:t>
+      </w:r>
+      <w:r>
+        <w:rPr>
+          <w:color w:val="000000"/>
+        </w:rPr>
+        <w:t>ed</w:t>
+      </w:r>
+      <w:r>
+        <w:rPr>
+          <w:color w:val="000000"/>
+        </w:rPr>
+        <w:t xml:space="preserve"> </w:t>
+      </w:r>
+      <w:r>
+        <w:rPr>
+          <w:color w:val="000000"/>
+        </w:rPr>
+        <w:t>38.75</w:t>
+      </w:r>
+      <w:r>
+        <w:rPr>
+          <w:color w:val="000000"/>
+        </w:rPr>
+        <w:t>% of variance, while the model with explained 3.01%</w:t>
+      </w:r>
+      <w:r>
+        <w:rPr>
+          <w:color w:val="000000"/>
+        </w:rPr>
+        <w:t xml:space="preserve"> more</w:t>
+      </w:r>
+      <w:r>
+        <w:rPr>
+          <w:color w:val="000000"/>
+        </w:rPr>
         <w:t>.</w:t>
-      </w:r>
-      <w:r>
-        <w:t xml:space="preserve">52. </w:t>
-      </w:r>
-      <w:r>
-        <w:t xml:space="preserve">The AIC and BIC values were lower for the model with </w:t>
-      </w:r>
-      <w:r>
-        <w:t>the added fixed effects of neuroticism</w:t>
-      </w:r>
-      <w:r>
-        <w:t xml:space="preserve"> and the Bayes’ factor was larger than 100, suggesting decisive evidence for this model. </w:t>
-      </w:r>
-      <w:r>
-        <w:t xml:space="preserve">The predicted differences between the two models was 1.406, which is a large amount given the range of the scale. </w:t>
-      </w:r>
-      <w:r>
-        <w:t>This suggests that including neuroticism in the model increases the model fit.</w:t>
-      </w:r>
-      <w:r>
-        <w:rPr>
-          <w:color w:val="000000"/>
-        </w:rPr>
-        <w:t xml:space="preserve"> </w:t>
-      </w:r>
-      <w:r>
-        <w:rPr>
-          <w:color w:val="000000"/>
-        </w:rPr>
-        <w:t>The model with</w:t>
-      </w:r>
-      <w:r>
-        <w:rPr>
-          <w:color w:val="000000"/>
-        </w:rPr>
-        <w:t xml:space="preserve">out </w:t>
-      </w:r>
-      <w:r>
-        <w:rPr>
-          <w:color w:val="000000"/>
-        </w:rPr>
-        <w:t xml:space="preserve">neuroticism as a fixed effect </w:t>
-      </w:r>
-      <w:r>
-        <w:rPr>
-          <w:color w:val="000000"/>
-        </w:rPr>
-        <w:t>explain</w:t>
-      </w:r>
-      <w:r>
-        <w:rPr>
-          <w:color w:val="000000"/>
-        </w:rPr>
-        <w:t>ed</w:t>
-      </w:r>
-      <w:r>
-        <w:rPr>
-          <w:color w:val="000000"/>
-        </w:rPr>
-        <w:t xml:space="preserve"> </w:t>
-      </w:r>
-      <w:r>
-        <w:rPr>
-          <w:color w:val="000000"/>
-        </w:rPr>
-        <w:t>38.75</w:t>
-      </w:r>
-      <w:r>
-        <w:rPr>
-          <w:color w:val="000000"/>
-        </w:rPr>
-        <w:t>% of variance, while the model with explained 3.01%.</w:t>
       </w:r>
     </w:p>
     <w:p>
@@ -1628,7 +1657,7 @@
         <w:t xml:space="preserve">had an AIC = </w:t>
       </w:r>
       <w:r>
-        <w:t>10498.33</w:t>
+        <w:t>10364.47</w:t>
       </w:r>
       <w:r>
         <w:t xml:space="preserve"> </w:t>
@@ -1640,7 +1669,7 @@
         <w:t xml:space="preserve"> </w:t>
       </w:r>
       <w:r>
-        <w:t>10542.81</w:t>
+        <w:t>10428.02</w:t>
       </w:r>
       <w:r>
         <w:t xml:space="preserve">. </w:t>
@@ -2241,15 +2270,7 @@
         <w:rPr>
           <w:color w:val="000000"/>
         </w:rPr>
-        <w:t>26.0</w:t>
-      </w:r>
-      <w:bookmarkStart w:id="0" w:name="_GoBack"/>
-      <w:bookmarkEnd w:id="0"/>
-      <w:r>
-        <w:rPr>
-          <w:color w:val="000000"/>
-        </w:rPr>
-        <w:t xml:space="preserve">% of variability in SWL is predicted day to day around the average </w:t>
+        <w:t xml:space="preserve">26.0% of variability in SWL is predicted day to day around the average </w:t>
       </w:r>
       <w:r>
         <w:rPr>
@@ -2803,6 +2824,258 @@
     </w:p>
     <w:p>
       <w:pPr>
+        <w:rPr>
+          <w:shd w:val="clear" w:color="auto" w:fill="FFFFFF"/>
+        </w:rPr>
+      </w:pPr>
+    </w:p>
+    <w:p>
+      <w:pPr>
+        <w:rPr>
+          <w:shd w:val="clear" w:color="auto" w:fill="FFFFFF"/>
+        </w:rPr>
+      </w:pPr>
+    </w:p>
+    <w:p>
+      <w:pPr>
+        <w:rPr>
+          <w:shd w:val="clear" w:color="auto" w:fill="FFFFFF"/>
+        </w:rPr>
+      </w:pPr>
+    </w:p>
+    <w:p>
+      <w:pPr>
+        <w:rPr>
+          <w:shd w:val="clear" w:color="auto" w:fill="FFFFFF"/>
+        </w:rPr>
+      </w:pPr>
+    </w:p>
+    <w:p>
+      <w:pPr>
+        <w:rPr>
+          <w:shd w:val="clear" w:color="auto" w:fill="FFFFFF"/>
+        </w:rPr>
+      </w:pPr>
+    </w:p>
+    <w:p>
+      <w:pPr>
+        <w:rPr>
+          <w:shd w:val="clear" w:color="auto" w:fill="FFFFFF"/>
+        </w:rPr>
+      </w:pPr>
+    </w:p>
+    <w:p>
+      <w:pPr>
+        <w:rPr>
+          <w:shd w:val="clear" w:color="auto" w:fill="FFFFFF"/>
+        </w:rPr>
+      </w:pPr>
+    </w:p>
+    <w:p>
+      <w:pPr>
+        <w:rPr>
+          <w:shd w:val="clear" w:color="auto" w:fill="FFFFFF"/>
+        </w:rPr>
+      </w:pPr>
+    </w:p>
+    <w:p>
+      <w:pPr>
+        <w:rPr>
+          <w:shd w:val="clear" w:color="auto" w:fill="FFFFFF"/>
+        </w:rPr>
+      </w:pPr>
+    </w:p>
+    <w:p>
+      <w:pPr>
+        <w:rPr>
+          <w:shd w:val="clear" w:color="auto" w:fill="FFFFFF"/>
+        </w:rPr>
+      </w:pPr>
+    </w:p>
+    <w:p>
+      <w:pPr>
+        <w:rPr>
+          <w:shd w:val="clear" w:color="auto" w:fill="FFFFFF"/>
+        </w:rPr>
+      </w:pPr>
+    </w:p>
+    <w:p>
+      <w:pPr>
+        <w:rPr>
+          <w:shd w:val="clear" w:color="auto" w:fill="FFFFFF"/>
+        </w:rPr>
+      </w:pPr>
+    </w:p>
+    <w:p>
+      <w:pPr>
+        <w:rPr>
+          <w:shd w:val="clear" w:color="auto" w:fill="FFFFFF"/>
+        </w:rPr>
+      </w:pPr>
+    </w:p>
+    <w:p>
+      <w:pPr>
+        <w:rPr>
+          <w:shd w:val="clear" w:color="auto" w:fill="FFFFFF"/>
+        </w:rPr>
+      </w:pPr>
+    </w:p>
+    <w:p>
+      <w:pPr>
+        <w:rPr>
+          <w:shd w:val="clear" w:color="auto" w:fill="FFFFFF"/>
+        </w:rPr>
+      </w:pPr>
+    </w:p>
+    <w:p>
+      <w:pPr>
+        <w:rPr>
+          <w:shd w:val="clear" w:color="auto" w:fill="FFFFFF"/>
+        </w:rPr>
+      </w:pPr>
+    </w:p>
+    <w:p>
+      <w:pPr>
+        <w:rPr>
+          <w:shd w:val="clear" w:color="auto" w:fill="FFFFFF"/>
+        </w:rPr>
+      </w:pPr>
+    </w:p>
+    <w:p>
+      <w:pPr>
+        <w:rPr>
+          <w:shd w:val="clear" w:color="auto" w:fill="FFFFFF"/>
+        </w:rPr>
+      </w:pPr>
+    </w:p>
+    <w:p>
+      <w:pPr>
+        <w:rPr>
+          <w:shd w:val="clear" w:color="auto" w:fill="FFFFFF"/>
+        </w:rPr>
+      </w:pPr>
+    </w:p>
+    <w:p>
+      <w:pPr>
+        <w:rPr>
+          <w:shd w:val="clear" w:color="auto" w:fill="FFFFFF"/>
+        </w:rPr>
+      </w:pPr>
+    </w:p>
+    <w:p>
+      <w:pPr>
+        <w:rPr>
+          <w:shd w:val="clear" w:color="auto" w:fill="FFFFFF"/>
+        </w:rPr>
+      </w:pPr>
+    </w:p>
+    <w:p>
+      <w:pPr>
+        <w:rPr>
+          <w:shd w:val="clear" w:color="auto" w:fill="FFFFFF"/>
+        </w:rPr>
+      </w:pPr>
+    </w:p>
+    <w:p>
+      <w:pPr>
+        <w:rPr>
+          <w:shd w:val="clear" w:color="auto" w:fill="FFFFFF"/>
+        </w:rPr>
+      </w:pPr>
+    </w:p>
+    <w:p>
+      <w:pPr>
+        <w:rPr>
+          <w:shd w:val="clear" w:color="auto" w:fill="FFFFFF"/>
+        </w:rPr>
+      </w:pPr>
+    </w:p>
+    <w:p>
+      <w:pPr>
+        <w:rPr>
+          <w:shd w:val="clear" w:color="auto" w:fill="FFFFFF"/>
+        </w:rPr>
+      </w:pPr>
+    </w:p>
+    <w:p>
+      <w:pPr>
+        <w:rPr>
+          <w:shd w:val="clear" w:color="auto" w:fill="FFFFFF"/>
+        </w:rPr>
+      </w:pPr>
+    </w:p>
+    <w:p>
+      <w:pPr>
+        <w:rPr>
+          <w:shd w:val="clear" w:color="auto" w:fill="FFFFFF"/>
+        </w:rPr>
+      </w:pPr>
+    </w:p>
+    <w:p>
+      <w:pPr>
+        <w:rPr>
+          <w:shd w:val="clear" w:color="auto" w:fill="FFFFFF"/>
+        </w:rPr>
+      </w:pPr>
+    </w:p>
+    <w:p>
+      <w:pPr>
+        <w:rPr>
+          <w:shd w:val="clear" w:color="auto" w:fill="FFFFFF"/>
+        </w:rPr>
+      </w:pPr>
+    </w:p>
+    <w:p>
+      <w:pPr>
+        <w:rPr>
+          <w:shd w:val="clear" w:color="auto" w:fill="FFFFFF"/>
+        </w:rPr>
+      </w:pPr>
+    </w:p>
+    <w:p>
+      <w:pPr>
+        <w:rPr>
+          <w:shd w:val="clear" w:color="auto" w:fill="FFFFFF"/>
+        </w:rPr>
+      </w:pPr>
+    </w:p>
+    <w:p>
+      <w:pPr>
+        <w:rPr>
+          <w:shd w:val="clear" w:color="auto" w:fill="FFFFFF"/>
+        </w:rPr>
+      </w:pPr>
+    </w:p>
+    <w:p>
+      <w:pPr>
+        <w:rPr>
+          <w:shd w:val="clear" w:color="auto" w:fill="FFFFFF"/>
+        </w:rPr>
+      </w:pPr>
+    </w:p>
+    <w:p>
+      <w:pPr>
+        <w:rPr>
+          <w:shd w:val="clear" w:color="auto" w:fill="FFFFFF"/>
+        </w:rPr>
+      </w:pPr>
+    </w:p>
+    <w:p>
+      <w:pPr>
+        <w:rPr>
+          <w:shd w:val="clear" w:color="auto" w:fill="FFFFFF"/>
+        </w:rPr>
+      </w:pPr>
+    </w:p>
+    <w:p>
+      <w:pPr>
+        <w:rPr>
+          <w:shd w:val="clear" w:color="auto" w:fill="FFFFFF"/>
+        </w:rPr>
+      </w:pPr>
+    </w:p>
+    <w:p>
+      <w:pPr>
         <w:jc w:val="center"/>
         <w:rPr>
           <w:b/>
@@ -2816,6 +3089,7 @@
           <w:bCs/>
           <w:shd w:val="clear" w:color="auto" w:fill="FFFFFF"/>
         </w:rPr>
+        <w:lastRenderedPageBreak/>
         <w:t>References</w:t>
       </w:r>
     </w:p>
@@ -3145,6 +3419,7 @@
           <w:bCs/>
           <w:lang w:val="en-US"/>
         </w:rPr>
+        <w:lastRenderedPageBreak/>
         <w:t xml:space="preserve">Table 1 </w:t>
       </w:r>
     </w:p>
@@ -5257,6 +5532,7 @@
           <w:bCs/>
           <w:shd w:val="clear" w:color="auto" w:fill="FFFFFF"/>
         </w:rPr>
+        <w:lastRenderedPageBreak/>
         <w:t>Table 2</w:t>
       </w:r>
     </w:p>
@@ -7073,7 +7349,7 @@
 </file>
 
 <file path=customXml/itemProps1.xml><?xml version="1.0" encoding="utf-8"?>
-<ds:datastoreItem xmlns:ds="http://schemas.openxmlformats.org/officeDocument/2006/customXml" ds:itemID="{53B39395-E9ED-6A4C-A446-E8E6DFEAA829}">
+<ds:datastoreItem xmlns:ds="http://schemas.openxmlformats.org/officeDocument/2006/customXml" ds:itemID="{271D9BC1-8E55-CA4A-919F-2BDD1CF8FFD8}">
   <ds:schemaRefs>
     <ds:schemaRef ds:uri="http://schemas.openxmlformats.org/officeDocument/2006/bibliography"/>
   </ds:schemaRefs>

</xml_diff>